<commit_message>
scrittura dei casi d'uso 2
</commit_message>
<xml_diff>
--- a/Casi d’uso ComixLoan.docx
+++ b/Casi d’uso ComixLoan.docx
@@ -6,7 +6,6 @@
       <w:tblPr>
         <w:tblW w:w="10805" w:type="dxa"/>
         <w:tblInd w:w="-518" w:type="dxa"/>
-        <w:shd w:val="solid" w:color="FEDD00" w:fill="auto"/>
         <w:tblCellMar>
           <w:left w:w="70" w:type="dxa"/>
           <w:right w:w="70" w:type="dxa"/>
@@ -17,25 +16,18 @@
         <w:gridCol w:w="10805"/>
       </w:tblGrid>
       <w:tr>
-        <w:tblPrEx>
-          <w:tblCellMar>
-            <w:top w:w="0" w:type="dxa"/>
-            <w:bottom w:w="0" w:type="dxa"/>
-          </w:tblCellMar>
-        </w:tblPrEx>
         <w:trPr>
           <w:trHeight w:val="3426"/>
         </w:trPr>
         <w:tc>
           <w:tcPr>
             <w:tcW w:w="10805" w:type="dxa"/>
-            <w:shd w:val="solid" w:color="FEDD00" w:fill="auto"/>
+            <w:shd w:val="clear" w:color="auto" w:fill="auto"/>
           </w:tcPr>
           <w:p>
             <w:pPr>
               <w:jc w:val="center"/>
             </w:pPr>
-            <w:bookmarkStart w:id="0" w:name="_GoBack"/>
             <w:r>
               <w:rPr>
                 <w:noProof/>
@@ -177,9 +169,7 @@
           </w:p>
         </w:tc>
       </w:tr>
-      <w:bookmarkEnd w:id="0"/>
     </w:tbl>
-    <w:p/>
     <w:p>
       <w:pPr>
         <w:rPr>
@@ -267,32 +257,15 @@
             <w:sz w:val="28"/>
             <w:szCs w:val="28"/>
           </w:rPr>
-          <w:t>prova@mail.qualcosa</w:t>
+          <w:t>prova@mail.qualcosa)</w:t>
         </w:r>
-        <w:r>
-          <w:rPr>
-            <w:rStyle w:val="Collegamentoipertestuale"/>
-            <w:sz w:val="28"/>
-            <w:szCs w:val="28"/>
-          </w:rPr>
-          <w:t>)</w:t>
-        </w:r>
-        <w:proofErr w:type="gramStart"/>
       </w:hyperlink>
       <w:r>
         <w:rPr>
           <w:sz w:val="28"/>
           <w:szCs w:val="28"/>
         </w:rPr>
-        <w:t xml:space="preserve"> ,</w:t>
-      </w:r>
-      <w:proofErr w:type="gramEnd"/>
-      <w:r>
-        <w:rPr>
-          <w:sz w:val="28"/>
-          <w:szCs w:val="28"/>
-        </w:rPr>
-        <w:t xml:space="preserve"> una password, un username, il nome ed il cognome  dell’utente.</w:t>
+        <w:t xml:space="preserve"> , una password, un username, il nome ed il cognome  dell’utente.</w:t>
       </w:r>
       <w:r>
         <w:rPr>
@@ -331,15 +304,7 @@
           <w:sz w:val="28"/>
           <w:szCs w:val="28"/>
         </w:rPr>
-        <w:t xml:space="preserve">L’utente può accedere inserendo mail/username </w:t>
-      </w:r>
-      <w:proofErr w:type="gramStart"/>
-      <w:r>
-        <w:rPr>
-          <w:sz w:val="28"/>
-          <w:szCs w:val="28"/>
-        </w:rPr>
-        <w:t xml:space="preserve">e </w:t>
+        <w:t xml:space="preserve">L’utente può accedere inserendo mail/username e </w:t>
       </w:r>
       <w:r>
         <w:rPr>
@@ -355,7 +320,6 @@
         </w:rPr>
         <w:t>password</w:t>
       </w:r>
-      <w:proofErr w:type="gramEnd"/>
       <w:r>
         <w:rPr>
           <w:sz w:val="28"/>
@@ -406,23 +370,7 @@
           <w:sz w:val="28"/>
           <w:szCs w:val="28"/>
         </w:rPr>
-        <w:t xml:space="preserve">creare una nuova </w:t>
-      </w:r>
-      <w:proofErr w:type="gramStart"/>
-      <w:r>
-        <w:rPr>
-          <w:sz w:val="28"/>
-          <w:szCs w:val="28"/>
-        </w:rPr>
-        <w:t>comunità ,</w:t>
-      </w:r>
-      <w:proofErr w:type="gramEnd"/>
-      <w:r>
-        <w:rPr>
-          <w:sz w:val="28"/>
-          <w:szCs w:val="28"/>
-        </w:rPr>
-        <w:t xml:space="preserve"> </w:t>
+        <w:t xml:space="preserve">creare una nuova comunità , </w:t>
       </w:r>
       <w:r>
         <w:rPr>
@@ -474,22 +422,22 @@
         <w:pStyle w:val="Titolo2"/>
       </w:pPr>
       <w:r>
+        <w:t>4.Navigazione Comunita</w:t>
+      </w:r>
+    </w:p>
+    <w:p>
+      <w:pPr>
+        <w:rPr>
+          <w:sz w:val="28"/>
+          <w:szCs w:val="28"/>
+        </w:rPr>
+      </w:pPr>
+      <w:r>
+        <w:rPr>
+          <w:sz w:val="28"/>
+          <w:szCs w:val="28"/>
+        </w:rPr>
         <w:lastRenderedPageBreak/>
-        <w:t>4.Navigazione Comunita</w:t>
-      </w:r>
-    </w:p>
-    <w:p>
-      <w:pPr>
-        <w:rPr>
-          <w:sz w:val="28"/>
-          <w:szCs w:val="28"/>
-        </w:rPr>
-      </w:pPr>
-      <w:r>
-        <w:rPr>
-          <w:sz w:val="28"/>
-          <w:szCs w:val="28"/>
-        </w:rPr>
         <w:t>L’utente può navigare fra le comunità in cui è iscritto</w:t>
       </w:r>
       <w:r>
@@ -563,30 +511,14 @@
           <w:sz w:val="28"/>
           <w:szCs w:val="28"/>
         </w:rPr>
-        <w:t xml:space="preserve"> della “</w:t>
-      </w:r>
-      <w:proofErr w:type="gramStart"/>
-      <w:r>
-        <w:rPr>
-          <w:sz w:val="28"/>
-          <w:szCs w:val="28"/>
-        </w:rPr>
-        <w:t>libreria”</w:t>
-      </w:r>
-      <w:r>
-        <w:rPr>
-          <w:sz w:val="28"/>
-          <w:szCs w:val="28"/>
-        </w:rPr>
-        <w:t>(</w:t>
-      </w:r>
-      <w:proofErr w:type="gramEnd"/>
-      <w:r>
-        <w:rPr>
-          <w:sz w:val="28"/>
-          <w:szCs w:val="28"/>
-        </w:rPr>
-        <w:t>di tutti i fumetti posseduti dall’Utente)</w:t>
+        <w:t xml:space="preserve"> della “libreria”</w:t>
+      </w:r>
+      <w:r>
+        <w:rPr>
+          <w:sz w:val="28"/>
+          <w:szCs w:val="28"/>
+        </w:rPr>
+        <w:t>(di tutti i fumetti posseduti dall’Utente)</w:t>
       </w:r>
       <w:r>
         <w:rPr>
@@ -721,30 +653,14 @@
           <w:sz w:val="28"/>
           <w:szCs w:val="28"/>
         </w:rPr>
-        <w:t xml:space="preserve">l’utente </w:t>
-      </w:r>
-      <w:proofErr w:type="gramStart"/>
-      <w:r>
-        <w:rPr>
-          <w:sz w:val="28"/>
-          <w:szCs w:val="28"/>
-        </w:rPr>
-        <w:t>può</w:t>
-      </w:r>
-      <w:r>
-        <w:rPr>
-          <w:sz w:val="28"/>
-          <w:szCs w:val="28"/>
-        </w:rPr>
-        <w:t xml:space="preserve">  ottenere</w:t>
-      </w:r>
-      <w:proofErr w:type="gramEnd"/>
-      <w:r>
-        <w:rPr>
-          <w:sz w:val="28"/>
-          <w:szCs w:val="28"/>
-        </w:rPr>
-        <w:t xml:space="preserve"> informazione sulla data in cui è iniziato, sui fumetti prestati e sull’utente.</w:t>
+        <w:t>l’utente può</w:t>
+      </w:r>
+      <w:r>
+        <w:rPr>
+          <w:sz w:val="28"/>
+          <w:szCs w:val="28"/>
+        </w:rPr>
+        <w:t xml:space="preserve">  ottenere informazione sulla data in cui è iniziato, sui fumetti prestati e sull’utente.</w:t>
       </w:r>
     </w:p>
     <w:p>
@@ -775,35 +691,7 @@
           <w:sz w:val="28"/>
           <w:szCs w:val="28"/>
         </w:rPr>
-        <w:t>L’Utente sceglie di creare un nuovo prestito. Il sistema visualizza solo gli utenti che sono iscritti ad una comunità dell’Utente.  L’Utente seleziona</w:t>
-      </w:r>
-      <w:r>
-        <w:rPr>
-          <w:sz w:val="28"/>
-          <w:szCs w:val="28"/>
-        </w:rPr>
-        <w:t xml:space="preserve"> </w:t>
-      </w:r>
-      <w:r>
-        <w:rPr>
-          <w:sz w:val="28"/>
-          <w:szCs w:val="28"/>
-        </w:rPr>
-        <w:t>quello</w:t>
-      </w:r>
-      <w:r>
-        <w:rPr>
-          <w:sz w:val="28"/>
-          <w:szCs w:val="28"/>
-        </w:rPr>
-        <w:t xml:space="preserve"> a cui vuole prestare i suoi fumetti.</w:t>
-      </w:r>
-      <w:r>
-        <w:rPr>
-          <w:sz w:val="28"/>
-          <w:szCs w:val="28"/>
-        </w:rPr>
-        <w:t xml:space="preserve"> L’utente cerca i fumetti </w:t>
+        <w:t xml:space="preserve">L’Utente sceglie di creare un nuovo prestito. Il sistema visualizza solo gli utenti che sono iscritti ad una comunità dell’Utente.  L’Utente seleziona quello a cui vuole prestare i suoi fumetti. L’utente cerca i fumetti </w:t>
       </w:r>
       <w:r>
         <w:rPr>
@@ -824,21 +712,7 @@
           <w:sz w:val="28"/>
           <w:szCs w:val="28"/>
         </w:rPr>
-        <w:t xml:space="preserve">L’utente seleziona i fumetti da aggiungere al prestito </w:t>
-      </w:r>
-      <w:r>
-        <w:rPr>
-          <w:sz w:val="28"/>
-          <w:szCs w:val="28"/>
-        </w:rPr>
-        <w:t>(“lo zaino”).</w:t>
-      </w:r>
-      <w:r>
-        <w:rPr>
-          <w:sz w:val="28"/>
-          <w:szCs w:val="28"/>
-        </w:rPr>
-        <w:t xml:space="preserve"> Quando ha concluso l’utente dice al sistema di creare il prestito. Da questo momento il prestito sarà visualizzabile fra i prestiti in corso.</w:t>
+        <w:t>L’utente seleziona i fumetti da aggiungere al prestito (“lo zaino”). Quando ha concluso l’utente dice al sistema di creare il prestito. Da questo momento il prestito sarà visualizzabile fra i prestiti in corso.</w:t>
       </w:r>
     </w:p>
     <w:p>
@@ -968,6 +842,23 @@
       </w:r>
     </w:p>
     <w:p/>
+    <w:p/>
+    <w:p/>
+    <w:p/>
+    <w:p/>
+    <w:p/>
+    <w:p/>
+    <w:p/>
+    <w:p/>
+    <w:p/>
+    <w:p/>
+    <w:p/>
+    <w:p/>
+    <w:p/>
+    <w:p>
+      <w:bookmarkStart w:id="0" w:name="_GoBack"/>
+      <w:bookmarkEnd w:id="0"/>
+    </w:p>
     <w:sectPr>
       <w:pgSz w:w="11900" w:h="16840"/>
       <w:pgMar w:top="1417" w:right="1134" w:bottom="1134" w:left="1134" w:header="708" w:footer="708" w:gutter="0"/>
@@ -2794,7 +2685,7 @@
 </file>
 
 <file path=customXml/itemProps1.xml><?xml version="1.0" encoding="utf-8"?>
-<ds:datastoreItem xmlns:ds="http://schemas.openxmlformats.org/officeDocument/2006/customXml" ds:itemID="{D42C2426-C490-0142-B8BA-8BE79ED83C77}">
+<ds:datastoreItem xmlns:ds="http://schemas.openxmlformats.org/officeDocument/2006/customXml" ds:itemID="{80814451-451E-EA4A-9B5F-E90F6F12565B}">
   <ds:schemaRefs>
     <ds:schemaRef ds:uri="http://schemas.openxmlformats.org/officeDocument/2006/bibliography"/>
   </ds:schemaRefs>

</xml_diff>